<commit_message>
updated the documentation and added the facebook_images.csv file
</commit_message>
<xml_diff>
--- a/docs/Google API documentation.docx
+++ b/docs/Google API documentation.docx
@@ -60,15 +60,7 @@
     </w:p>
     <w:p>
       <w:r>
-        <w:t xml:space="preserve">For the code to work, two data sources need to be specified. One for our own memes and another for </w:t>
-      </w:r>
-      <w:proofErr w:type="spellStart"/>
-      <w:r>
-        <w:t>facebook</w:t>
-      </w:r>
-      <w:proofErr w:type="spellEnd"/>
-      <w:r>
-        <w:t xml:space="preserve"> memes.</w:t>
+        <w:t>For the code to work, two data sources need to be specified. One for our own memes and another for facebook memes.</w:t>
       </w:r>
     </w:p>
     <w:p>
@@ -106,13 +98,7 @@
       </w:r>
       <w:proofErr w:type="gramEnd"/>
       <w:r>
-        <w:t>data/</w:t>
-      </w:r>
-      <w:r>
-        <w:t>external</w:t>
-      </w:r>
-      <w:r>
-        <w:t>”</w:t>
+        <w:t>data/external”</w:t>
       </w:r>
     </w:p>
     <w:p>
@@ -133,21 +119,10 @@
       </w:r>
       <w:proofErr w:type="gramEnd"/>
       <w:r>
-        <w:t>data/raw”</w:t>
-      </w:r>
-      <w:r>
-        <w:t>, is a csv file name</w:t>
-      </w:r>
-      <w:r>
-        <w:t xml:space="preserve"> “our_images.csv”, this file have the following content: Name of the image | Type of hate | Hate/</w:t>
-      </w:r>
-      <w:proofErr w:type="spellStart"/>
-      <w:r>
-        <w:t>NotHate</w:t>
-      </w:r>
-      <w:proofErr w:type="spellEnd"/>
-      <w:r>
-        <w:t>. Apart from the csv file it has all the images.</w:t>
+        <w:t>data/raw”, is a csv file name</w:t>
+      </w:r>
+      <w:r>
+        <w:t xml:space="preserve"> “our_images.csv”, this file have the following content: Name of the image | Type of hate | Hate/NotHate. Apart from the csv file it has all the images.</w:t>
       </w:r>
     </w:p>
     <w:p>
@@ -200,8 +175,75 @@
         <w:t>Facebook memes</w:t>
       </w:r>
     </w:p>
+    <w:p>
+      <w:r>
+        <w:t xml:space="preserve">Content of </w:t>
+      </w:r>
+      <w:proofErr w:type="gramStart"/>
+      <w:r>
+        <w:t>“./</w:t>
+      </w:r>
+      <w:proofErr w:type="gramEnd"/>
+      <w:r>
+        <w:t>data/</w:t>
+      </w:r>
+      <w:r>
+        <w:t>external</w:t>
+      </w:r>
+      <w:r>
+        <w:t>”, is a csv file name “</w:t>
+      </w:r>
+      <w:r>
+        <w:t>facebook</w:t>
+      </w:r>
+      <w:r>
+        <w:t>_images.csv”, this file have the following content: Name of the image | Hate/NotHate. Apart from the csv file it has all the images.</w:t>
+      </w:r>
+    </w:p>
     <w:p/>
-    <w:p/>
+    <w:p>
+      <w:r>
+        <w:rPr>
+          <w:noProof/>
+        </w:rPr>
+        <w:lastRenderedPageBreak/>
+        <w:drawing>
+          <wp:inline distT="0" distB="0" distL="0" distR="0" wp14:anchorId="4B4E364E" wp14:editId="12863C2F">
+            <wp:extent cx="4171950" cy="6162675"/>
+            <wp:effectExtent l="0" t="0" r="0" b="9525"/>
+            <wp:docPr id="2" name="Imagen 2" descr="Interfaz de usuario gráfica, Texto&#10;&#10;Descripción generada automáticamente"/>
+            <wp:cNvGraphicFramePr>
+              <a:graphicFrameLocks xmlns:a="http://schemas.openxmlformats.org/drawingml/2006/main" noChangeAspect="1"/>
+            </wp:cNvGraphicFramePr>
+            <a:graphic xmlns:a="http://schemas.openxmlformats.org/drawingml/2006/main">
+              <a:graphicData uri="http://schemas.openxmlformats.org/drawingml/2006/picture">
+                <pic:pic xmlns:pic="http://schemas.openxmlformats.org/drawingml/2006/picture">
+                  <pic:nvPicPr>
+                    <pic:cNvPr id="2" name="Imagen 2" descr="Interfaz de usuario gráfica, Texto&#10;&#10;Descripción generada automáticamente"/>
+                    <pic:cNvPicPr/>
+                  </pic:nvPicPr>
+                  <pic:blipFill>
+                    <a:blip r:embed="rId7"/>
+                    <a:stretch>
+                      <a:fillRect/>
+                    </a:stretch>
+                  </pic:blipFill>
+                  <pic:spPr>
+                    <a:xfrm>
+                      <a:off x="0" y="0"/>
+                      <a:ext cx="4171950" cy="6162675"/>
+                    </a:xfrm>
+                    <a:prstGeom prst="rect">
+                      <a:avLst/>
+                    </a:prstGeom>
+                  </pic:spPr>
+                </pic:pic>
+              </a:graphicData>
+            </a:graphic>
+          </wp:inline>
+        </w:drawing>
+      </w:r>
+    </w:p>
     <w:p/>
     <w:p/>
     <w:p>
@@ -249,35 +291,14 @@
       <w:r>
         <w:t>“./</w:t>
       </w:r>
-      <w:proofErr w:type="spellStart"/>
       <w:proofErr w:type="gramEnd"/>
       <w:r>
-        <w:t>notebobook</w:t>
-      </w:r>
-      <w:proofErr w:type="spellEnd"/>
-      <w:r>
-        <w:t>” folder and then the path specify in the variable “</w:t>
-      </w:r>
-      <w:proofErr w:type="spellStart"/>
-      <w:r>
-        <w:t>path_to_key</w:t>
-      </w:r>
-      <w:proofErr w:type="spellEnd"/>
-      <w:r>
-        <w:t xml:space="preserve">”. </w:t>
-      </w:r>
-    </w:p>
-    <w:p>
-      <w:r>
-        <w:t xml:space="preserve">The Key that we used to run the code is NOT uploaded to the </w:t>
-      </w:r>
-      <w:proofErr w:type="spellStart"/>
-      <w:r>
-        <w:t>github</w:t>
-      </w:r>
-      <w:proofErr w:type="spellEnd"/>
-      <w:r>
-        <w:t xml:space="preserve"> repository due to security concerns. Please use your own Keys or get in touch with the developing team.</w:t>
+        <w:t xml:space="preserve">notebobook” folder and then the path specify in the variable “path_to_key”. </w:t>
+      </w:r>
+    </w:p>
+    <w:p>
+      <w:r>
+        <w:t>The Key that we used to run the code is NOT uploaded to the github repository due to security concerns. Please use your own Keys or get in touch with the developing team.</w:t>
       </w:r>
     </w:p>
     <w:p/>
@@ -313,15 +334,7 @@
       </w:r>
       <w:proofErr w:type="gramEnd"/>
       <w:r>
-        <w:t>data/processed/</w:t>
-      </w:r>
-      <w:proofErr w:type="spellStart"/>
-      <w:r>
-        <w:t>google_API_response</w:t>
-      </w:r>
-      <w:proofErr w:type="spellEnd"/>
-      <w:r>
-        <w:t>”</w:t>
+        <w:t>data/processed/google_API_response”</w:t>
       </w:r>
     </w:p>
     <w:p>
@@ -337,13 +350,7 @@
         <w:sym w:font="Wingdings" w:char="F0E0"/>
       </w:r>
       <w:r>
-        <w:t xml:space="preserve"> “</w:t>
-      </w:r>
-      <w:r>
-        <w:t>our_images_API_response.csv</w:t>
-      </w:r>
-      <w:r>
-        <w:t xml:space="preserve">” </w:t>
+        <w:t xml:space="preserve"> “our_images_API_response.csv” </w:t>
       </w:r>
     </w:p>
     <w:p>
@@ -354,13 +361,7 @@
         <w:sym w:font="Wingdings" w:char="F0E0"/>
       </w:r>
       <w:r>
-        <w:t xml:space="preserve"> </w:t>
-      </w:r>
-      <w:r>
-        <w:t>“facebook_</w:t>
-      </w:r>
-      <w:r>
-        <w:t>images_API_response.csv”</w:t>
+        <w:t xml:space="preserve"> “facebook_images_API_response.csv”</w:t>
       </w:r>
     </w:p>
     <w:p>
@@ -488,29 +489,7 @@
           <w:szCs w:val="21"/>
           <w:lang w:eastAsia="es-ES"/>
         </w:rPr>
-        <w:t xml:space="preserve"># </w:t>
-      </w:r>
-      <w:proofErr w:type="spellStart"/>
-      <w:r>
-        <w:rPr>
-          <w:rFonts w:ascii="Consolas" w:eastAsia="Times New Roman" w:hAnsi="Consolas" w:cs="Times New Roman"/>
-          <w:color w:val="6A9955"/>
-          <w:sz w:val="21"/>
-          <w:szCs w:val="21"/>
-          <w:lang w:eastAsia="es-ES"/>
-        </w:rPr>
-        <w:t>Img</w:t>
-      </w:r>
-      <w:proofErr w:type="spellEnd"/>
-      <w:r>
-        <w:rPr>
-          <w:rFonts w:ascii="Consolas" w:eastAsia="Times New Roman" w:hAnsi="Consolas" w:cs="Times New Roman"/>
-          <w:color w:val="6A9955"/>
-          <w:sz w:val="21"/>
-          <w:szCs w:val="21"/>
-          <w:lang w:eastAsia="es-ES"/>
-        </w:rPr>
-        <w:t>: one image in the Bytes format</w:t>
+        <w:t># Img: one image in the Bytes format</w:t>
       </w:r>
     </w:p>
     <w:p>
@@ -568,7 +547,6 @@
         </w:rPr>
         <w:t xml:space="preserve"> </w:t>
       </w:r>
-      <w:proofErr w:type="spellStart"/>
       <w:r>
         <w:rPr>
           <w:rFonts w:ascii="Consolas" w:eastAsia="Times New Roman" w:hAnsi="Consolas" w:cs="Times New Roman"/>
@@ -579,7 +557,6 @@
         </w:rPr>
         <w:t>getTextFromImage</w:t>
       </w:r>
-      <w:proofErr w:type="spellEnd"/>
       <w:r>
         <w:rPr>
           <w:rFonts w:ascii="Consolas" w:eastAsia="Times New Roman" w:hAnsi="Consolas" w:cs="Times New Roman"/>
@@ -590,7 +567,6 @@
         </w:rPr>
         <w:t>(</w:t>
       </w:r>
-      <w:proofErr w:type="spellStart"/>
       <w:r>
         <w:rPr>
           <w:rFonts w:ascii="Consolas" w:eastAsia="Times New Roman" w:hAnsi="Consolas" w:cs="Times New Roman"/>
@@ -601,7 +577,6 @@
         </w:rPr>
         <w:t>img</w:t>
       </w:r>
-      <w:proofErr w:type="spellEnd"/>
       <w:r>
         <w:rPr>
           <w:rFonts w:ascii="Consolas" w:eastAsia="Times New Roman" w:hAnsi="Consolas" w:cs="Times New Roman"/>
@@ -657,29 +632,7 @@
           <w:szCs w:val="21"/>
           <w:lang w:eastAsia="es-ES"/>
         </w:rPr>
-        <w:t xml:space="preserve"># </w:t>
-      </w:r>
-      <w:proofErr w:type="spellStart"/>
-      <w:r>
-        <w:rPr>
-          <w:rFonts w:ascii="Consolas" w:eastAsia="Times New Roman" w:hAnsi="Consolas" w:cs="Times New Roman"/>
-          <w:color w:val="6A9955"/>
-          <w:sz w:val="21"/>
-          <w:szCs w:val="21"/>
-          <w:lang w:eastAsia="es-ES"/>
-        </w:rPr>
-        <w:t>Img</w:t>
-      </w:r>
-      <w:proofErr w:type="spellEnd"/>
-      <w:r>
-        <w:rPr>
-          <w:rFonts w:ascii="Consolas" w:eastAsia="Times New Roman" w:hAnsi="Consolas" w:cs="Times New Roman"/>
-          <w:color w:val="6A9955"/>
-          <w:sz w:val="21"/>
-          <w:szCs w:val="21"/>
-          <w:lang w:eastAsia="es-ES"/>
-        </w:rPr>
-        <w:t>: one image in the Bytes format</w:t>
+        <w:t># Img: one image in the Bytes format</w:t>
       </w:r>
     </w:p>
     <w:p>
@@ -714,72 +667,66 @@
           <w:color w:val="D4D4D4"/>
           <w:sz w:val="21"/>
           <w:szCs w:val="21"/>
-          <w:lang w:val="es-ES" w:eastAsia="es-ES"/>
-        </w:rPr>
-      </w:pPr>
-      <w:proofErr w:type="spellStart"/>
+          <w:lang w:eastAsia="es-ES"/>
+        </w:rPr>
+      </w:pPr>
       <w:r>
         <w:rPr>
           <w:rFonts w:ascii="Consolas" w:eastAsia="Times New Roman" w:hAnsi="Consolas" w:cs="Times New Roman"/>
           <w:color w:val="569CD6"/>
           <w:sz w:val="21"/>
           <w:szCs w:val="21"/>
-          <w:lang w:val="es-ES" w:eastAsia="es-ES"/>
+          <w:lang w:eastAsia="es-ES"/>
         </w:rPr>
         <w:t>def</w:t>
       </w:r>
-      <w:proofErr w:type="spellEnd"/>
-      <w:r>
-        <w:rPr>
-          <w:rFonts w:ascii="Consolas" w:eastAsia="Times New Roman" w:hAnsi="Consolas" w:cs="Times New Roman"/>
-          <w:color w:val="D4D4D4"/>
-          <w:sz w:val="21"/>
-          <w:szCs w:val="21"/>
-          <w:lang w:val="es-ES" w:eastAsia="es-ES"/>
+      <w:r>
+        <w:rPr>
+          <w:rFonts w:ascii="Consolas" w:eastAsia="Times New Roman" w:hAnsi="Consolas" w:cs="Times New Roman"/>
+          <w:color w:val="D4D4D4"/>
+          <w:sz w:val="21"/>
+          <w:szCs w:val="21"/>
+          <w:lang w:eastAsia="es-ES"/>
         </w:rPr>
         <w:t xml:space="preserve"> </w:t>
       </w:r>
-      <w:proofErr w:type="spellStart"/>
       <w:r>
         <w:rPr>
           <w:rFonts w:ascii="Consolas" w:eastAsia="Times New Roman" w:hAnsi="Consolas" w:cs="Times New Roman"/>
           <w:color w:val="DCDCAA"/>
           <w:sz w:val="21"/>
           <w:szCs w:val="21"/>
-          <w:lang w:val="es-ES" w:eastAsia="es-ES"/>
+          <w:lang w:eastAsia="es-ES"/>
         </w:rPr>
         <w:t>getObjectsFromImage</w:t>
       </w:r>
-      <w:proofErr w:type="spellEnd"/>
-      <w:r>
-        <w:rPr>
-          <w:rFonts w:ascii="Consolas" w:eastAsia="Times New Roman" w:hAnsi="Consolas" w:cs="Times New Roman"/>
-          <w:color w:val="D4D4D4"/>
-          <w:sz w:val="21"/>
-          <w:szCs w:val="21"/>
-          <w:lang w:val="es-ES" w:eastAsia="es-ES"/>
+      <w:r>
+        <w:rPr>
+          <w:rFonts w:ascii="Consolas" w:eastAsia="Times New Roman" w:hAnsi="Consolas" w:cs="Times New Roman"/>
+          <w:color w:val="D4D4D4"/>
+          <w:sz w:val="21"/>
+          <w:szCs w:val="21"/>
+          <w:lang w:eastAsia="es-ES"/>
         </w:rPr>
         <w:t>(</w:t>
       </w:r>
-      <w:proofErr w:type="spellStart"/>
       <w:r>
         <w:rPr>
           <w:rFonts w:ascii="Consolas" w:eastAsia="Times New Roman" w:hAnsi="Consolas" w:cs="Times New Roman"/>
           <w:color w:val="9CDCFE"/>
           <w:sz w:val="21"/>
           <w:szCs w:val="21"/>
-          <w:lang w:val="es-ES" w:eastAsia="es-ES"/>
+          <w:lang w:eastAsia="es-ES"/>
         </w:rPr>
         <w:t>img</w:t>
       </w:r>
-      <w:proofErr w:type="spellEnd"/>
-      <w:r>
-        <w:rPr>
-          <w:rFonts w:ascii="Consolas" w:eastAsia="Times New Roman" w:hAnsi="Consolas" w:cs="Times New Roman"/>
-          <w:color w:val="D4D4D4"/>
-          <w:sz w:val="21"/>
-          <w:szCs w:val="21"/>
-          <w:lang w:val="es-ES" w:eastAsia="es-ES"/>
+      <w:r>
+        <w:rPr>
+          <w:rFonts w:ascii="Consolas" w:eastAsia="Times New Roman" w:hAnsi="Consolas" w:cs="Times New Roman"/>
+          <w:color w:val="D4D4D4"/>
+          <w:sz w:val="21"/>
+          <w:szCs w:val="21"/>
+          <w:lang w:eastAsia="es-ES"/>
         </w:rPr>
         <w:t>):</w:t>
       </w:r>
@@ -806,29 +753,7 @@
           <w:szCs w:val="21"/>
           <w:lang w:eastAsia="es-ES"/>
         </w:rPr>
-        <w:t># Open the Image specify by the "</w:t>
-      </w:r>
-      <w:proofErr w:type="spellStart"/>
-      <w:r>
-        <w:rPr>
-          <w:rFonts w:ascii="Consolas" w:eastAsia="Times New Roman" w:hAnsi="Consolas" w:cs="Times New Roman"/>
-          <w:color w:val="6A9955"/>
-          <w:sz w:val="21"/>
-          <w:szCs w:val="21"/>
-          <w:lang w:eastAsia="es-ES"/>
-        </w:rPr>
-        <w:t>path_images</w:t>
-      </w:r>
-      <w:proofErr w:type="spellEnd"/>
-      <w:r>
-        <w:rPr>
-          <w:rFonts w:ascii="Consolas" w:eastAsia="Times New Roman" w:hAnsi="Consolas" w:cs="Times New Roman"/>
-          <w:color w:val="6A9955"/>
-          <w:sz w:val="21"/>
-          <w:szCs w:val="21"/>
-          <w:lang w:eastAsia="es-ES"/>
-        </w:rPr>
-        <w:t>" and the "name" of the image. It returns it as a Bytes type</w:t>
+        <w:t># Open the Image specify by the "path_images" and the "name" of the image. It returns it as a Bytes type</w:t>
       </w:r>
     </w:p>
     <w:p>
@@ -853,7 +778,6 @@
         </w:rPr>
         <w:t xml:space="preserve"># </w:t>
       </w:r>
-      <w:proofErr w:type="spellStart"/>
       <w:proofErr w:type="gramStart"/>
       <w:r>
         <w:rPr>
@@ -874,18 +798,7 @@
           <w:szCs w:val="21"/>
           <w:lang w:eastAsia="es-ES"/>
         </w:rPr>
-        <w:t>_images</w:t>
-      </w:r>
-      <w:proofErr w:type="spellEnd"/>
-      <w:r>
-        <w:rPr>
-          <w:rFonts w:ascii="Consolas" w:eastAsia="Times New Roman" w:hAnsi="Consolas" w:cs="Times New Roman"/>
-          <w:color w:val="6A9955"/>
-          <w:sz w:val="21"/>
-          <w:szCs w:val="21"/>
-          <w:lang w:eastAsia="es-ES"/>
-        </w:rPr>
-        <w:t>: path of the folder that contains the image</w:t>
+        <w:t>_images: path of the folder that contains the image</w:t>
       </w:r>
     </w:p>
     <w:p>
@@ -988,7 +901,6 @@
         </w:rPr>
         <w:t xml:space="preserve"> </w:t>
       </w:r>
-      <w:proofErr w:type="spellStart"/>
       <w:r>
         <w:rPr>
           <w:rFonts w:ascii="Consolas" w:eastAsia="Times New Roman" w:hAnsi="Consolas" w:cs="Times New Roman"/>
@@ -999,7 +911,6 @@
         </w:rPr>
         <w:t>open_img</w:t>
       </w:r>
-      <w:proofErr w:type="spellEnd"/>
       <w:r>
         <w:rPr>
           <w:rFonts w:ascii="Consolas" w:eastAsia="Times New Roman" w:hAnsi="Consolas" w:cs="Times New Roman"/>
@@ -1010,7 +921,6 @@
         </w:rPr>
         <w:t>(</w:t>
       </w:r>
-      <w:proofErr w:type="spellStart"/>
       <w:r>
         <w:rPr>
           <w:rFonts w:ascii="Consolas" w:eastAsia="Times New Roman" w:hAnsi="Consolas" w:cs="Times New Roman"/>
@@ -1052,7 +962,6 @@
         </w:rPr>
         <w:t>name</w:t>
       </w:r>
-      <w:proofErr w:type="spellEnd"/>
       <w:proofErr w:type="gramEnd"/>
       <w:r>
         <w:rPr>
@@ -1112,7 +1021,6 @@
         </w:rPr>
         <w:t xml:space="preserve"># </w:t>
       </w:r>
-      <w:proofErr w:type="spellStart"/>
       <w:proofErr w:type="gramStart"/>
       <w:r>
         <w:rPr>
@@ -1133,18 +1041,7 @@
           <w:szCs w:val="21"/>
           <w:lang w:eastAsia="es-ES"/>
         </w:rPr>
-        <w:t>_file</w:t>
-      </w:r>
-      <w:proofErr w:type="spellEnd"/>
-      <w:r>
-        <w:rPr>
-          <w:rFonts w:ascii="Consolas" w:eastAsia="Times New Roman" w:hAnsi="Consolas" w:cs="Times New Roman"/>
-          <w:color w:val="6A9955"/>
-          <w:sz w:val="21"/>
-          <w:szCs w:val="21"/>
-          <w:lang w:eastAsia="es-ES"/>
-        </w:rPr>
-        <w:t>: name of csv file where the content is saved</w:t>
+        <w:t>_file: name of csv file where the content is saved</w:t>
       </w:r>
     </w:p>
     <w:p>
@@ -1169,7 +1066,6 @@
         </w:rPr>
         <w:t xml:space="preserve"># </w:t>
       </w:r>
-      <w:proofErr w:type="spellStart"/>
       <w:proofErr w:type="gramStart"/>
       <w:r>
         <w:rPr>
@@ -1190,18 +1086,7 @@
           <w:szCs w:val="21"/>
           <w:lang w:eastAsia="es-ES"/>
         </w:rPr>
-        <w:t>_names</w:t>
-      </w:r>
-      <w:proofErr w:type="spellEnd"/>
-      <w:r>
-        <w:rPr>
-          <w:rFonts w:ascii="Consolas" w:eastAsia="Times New Roman" w:hAnsi="Consolas" w:cs="Times New Roman"/>
-          <w:color w:val="6A9955"/>
-          <w:sz w:val="21"/>
-          <w:szCs w:val="21"/>
-          <w:lang w:eastAsia="es-ES"/>
-        </w:rPr>
-        <w:t xml:space="preserve">: list of all the names of the images </w:t>
+        <w:t xml:space="preserve">_names: list of all the names of the images </w:t>
       </w:r>
     </w:p>
     <w:p>
@@ -1226,7 +1111,6 @@
         </w:rPr>
         <w:t xml:space="preserve"># </w:t>
       </w:r>
-      <w:proofErr w:type="spellStart"/>
       <w:proofErr w:type="gramStart"/>
       <w:r>
         <w:rPr>
@@ -1247,62 +1131,7 @@
           <w:szCs w:val="21"/>
           <w:lang w:eastAsia="es-ES"/>
         </w:rPr>
-        <w:t>_hate</w:t>
-      </w:r>
-      <w:proofErr w:type="spellEnd"/>
-      <w:r>
-        <w:rPr>
-          <w:rFonts w:ascii="Consolas" w:eastAsia="Times New Roman" w:hAnsi="Consolas" w:cs="Times New Roman"/>
-          <w:color w:val="6A9955"/>
-          <w:sz w:val="21"/>
-          <w:szCs w:val="21"/>
-          <w:lang w:eastAsia="es-ES"/>
-        </w:rPr>
-        <w:t xml:space="preserve">: list of all the </w:t>
-      </w:r>
-      <w:proofErr w:type="spellStart"/>
-      <w:r>
-        <w:rPr>
-          <w:rFonts w:ascii="Consolas" w:eastAsia="Times New Roman" w:hAnsi="Consolas" w:cs="Times New Roman"/>
-          <w:color w:val="6A9955"/>
-          <w:sz w:val="21"/>
-          <w:szCs w:val="21"/>
-          <w:lang w:eastAsia="es-ES"/>
-        </w:rPr>
-        <w:t>categoriacal</w:t>
-      </w:r>
-      <w:proofErr w:type="spellEnd"/>
-      <w:r>
-        <w:rPr>
-          <w:rFonts w:ascii="Consolas" w:eastAsia="Times New Roman" w:hAnsi="Consolas" w:cs="Times New Roman"/>
-          <w:color w:val="6A9955"/>
-          <w:sz w:val="21"/>
-          <w:szCs w:val="21"/>
-          <w:lang w:eastAsia="es-ES"/>
-        </w:rPr>
-        <w:t xml:space="preserve"> </w:t>
-      </w:r>
-      <w:proofErr w:type="spellStart"/>
-      <w:r>
-        <w:rPr>
-          <w:rFonts w:ascii="Consolas" w:eastAsia="Times New Roman" w:hAnsi="Consolas" w:cs="Times New Roman"/>
-          <w:color w:val="6A9955"/>
-          <w:sz w:val="21"/>
-          <w:szCs w:val="21"/>
-          <w:lang w:eastAsia="es-ES"/>
-        </w:rPr>
-        <w:t>casiflication</w:t>
-      </w:r>
-      <w:proofErr w:type="spellEnd"/>
-      <w:r>
-        <w:rPr>
-          <w:rFonts w:ascii="Consolas" w:eastAsia="Times New Roman" w:hAnsi="Consolas" w:cs="Times New Roman"/>
-          <w:color w:val="6A9955"/>
-          <w:sz w:val="21"/>
-          <w:szCs w:val="21"/>
-          <w:lang w:eastAsia="es-ES"/>
-        </w:rPr>
-        <w:t xml:space="preserve"> for all the images (0: No hate | 1: Hate)</w:t>
+        <w:t>_hate: list of all the categoriacal casiflication for all the images (0: No hate | 1: Hate)</w:t>
       </w:r>
     </w:p>
     <w:p>
@@ -1327,7 +1156,6 @@
         </w:rPr>
         <w:t xml:space="preserve"># </w:t>
       </w:r>
-      <w:proofErr w:type="spellStart"/>
       <w:proofErr w:type="gramStart"/>
       <w:r>
         <w:rPr>
@@ -1348,40 +1176,7 @@
           <w:szCs w:val="21"/>
           <w:lang w:eastAsia="es-ES"/>
         </w:rPr>
-        <w:t>_text</w:t>
-      </w:r>
-      <w:proofErr w:type="spellEnd"/>
-      <w:r>
-        <w:rPr>
-          <w:rFonts w:ascii="Consolas" w:eastAsia="Times New Roman" w:hAnsi="Consolas" w:cs="Times New Roman"/>
-          <w:color w:val="6A9955"/>
-          <w:sz w:val="21"/>
-          <w:szCs w:val="21"/>
-          <w:lang w:eastAsia="es-ES"/>
-        </w:rPr>
-        <w:t xml:space="preserve">: list of all the json responses from the </w:t>
-      </w:r>
-      <w:proofErr w:type="spellStart"/>
-      <w:r>
-        <w:rPr>
-          <w:rFonts w:ascii="Consolas" w:eastAsia="Times New Roman" w:hAnsi="Consolas" w:cs="Times New Roman"/>
-          <w:color w:val="6A9955"/>
-          <w:sz w:val="21"/>
-          <w:szCs w:val="21"/>
-          <w:lang w:eastAsia="es-ES"/>
-        </w:rPr>
-        <w:t>getText</w:t>
-      </w:r>
-      <w:proofErr w:type="spellEnd"/>
-      <w:r>
-        <w:rPr>
-          <w:rFonts w:ascii="Consolas" w:eastAsia="Times New Roman" w:hAnsi="Consolas" w:cs="Times New Roman"/>
-          <w:color w:val="6A9955"/>
-          <w:sz w:val="21"/>
-          <w:szCs w:val="21"/>
-          <w:lang w:eastAsia="es-ES"/>
-        </w:rPr>
-        <w:t xml:space="preserve"> API function</w:t>
+        <w:t>_text: list of all the json responses from the getText API function</w:t>
       </w:r>
     </w:p>
     <w:p>
@@ -1406,7 +1201,6 @@
         </w:rPr>
         <w:t xml:space="preserve"># </w:t>
       </w:r>
-      <w:proofErr w:type="spellStart"/>
       <w:proofErr w:type="gramStart"/>
       <w:r>
         <w:rPr>
@@ -1427,40 +1221,7 @@
           <w:szCs w:val="21"/>
           <w:lang w:eastAsia="es-ES"/>
         </w:rPr>
-        <w:t>_objects</w:t>
-      </w:r>
-      <w:proofErr w:type="spellEnd"/>
-      <w:r>
-        <w:rPr>
-          <w:rFonts w:ascii="Consolas" w:eastAsia="Times New Roman" w:hAnsi="Consolas" w:cs="Times New Roman"/>
-          <w:color w:val="6A9955"/>
-          <w:sz w:val="21"/>
-          <w:szCs w:val="21"/>
-          <w:lang w:eastAsia="es-ES"/>
-        </w:rPr>
-        <w:t xml:space="preserve">: list of all the json responses from the </w:t>
-      </w:r>
-      <w:proofErr w:type="spellStart"/>
-      <w:r>
-        <w:rPr>
-          <w:rFonts w:ascii="Consolas" w:eastAsia="Times New Roman" w:hAnsi="Consolas" w:cs="Times New Roman"/>
-          <w:color w:val="6A9955"/>
-          <w:sz w:val="21"/>
-          <w:szCs w:val="21"/>
-          <w:lang w:eastAsia="es-ES"/>
-        </w:rPr>
-        <w:t>getObjects</w:t>
-      </w:r>
-      <w:proofErr w:type="spellEnd"/>
-      <w:r>
-        <w:rPr>
-          <w:rFonts w:ascii="Consolas" w:eastAsia="Times New Roman" w:hAnsi="Consolas" w:cs="Times New Roman"/>
-          <w:color w:val="6A9955"/>
-          <w:sz w:val="21"/>
-          <w:szCs w:val="21"/>
-          <w:lang w:eastAsia="es-ES"/>
-        </w:rPr>
-        <w:t xml:space="preserve"> API function</w:t>
+        <w:t>_objects: list of all the json responses from the getObjects API function</w:t>
       </w:r>
     </w:p>
     <w:p>
@@ -1670,29 +1431,7 @@
           <w:szCs w:val="21"/>
           <w:lang w:eastAsia="es-ES"/>
         </w:rPr>
-        <w:t xml:space="preserve"># Reiterate over all images </w:t>
-      </w:r>
-      <w:proofErr w:type="spellStart"/>
-      <w:r>
-        <w:rPr>
-          <w:rFonts w:ascii="Consolas" w:eastAsia="Times New Roman" w:hAnsi="Consolas" w:cs="Times New Roman"/>
-          <w:color w:val="6A9955"/>
-          <w:sz w:val="21"/>
-          <w:szCs w:val="21"/>
-          <w:lang w:eastAsia="es-ES"/>
-        </w:rPr>
-        <w:t>an</w:t>
-      </w:r>
-      <w:proofErr w:type="spellEnd"/>
-      <w:r>
-        <w:rPr>
-          <w:rFonts w:ascii="Consolas" w:eastAsia="Times New Roman" w:hAnsi="Consolas" w:cs="Times New Roman"/>
-          <w:color w:val="6A9955"/>
-          <w:sz w:val="21"/>
-          <w:szCs w:val="21"/>
-          <w:lang w:eastAsia="es-ES"/>
-        </w:rPr>
-        <w:t xml:space="preserve"> get the text and objects</w:t>
+        <w:t># Reiterate over all images an get the text and objects</w:t>
       </w:r>
     </w:p>
     <w:p>
@@ -1737,29 +1476,7 @@
           <w:szCs w:val="21"/>
           <w:lang w:eastAsia="es-ES"/>
         </w:rPr>
-        <w:t xml:space="preserve"> specify which dataset to use --&gt; If 'our' it will processed our memes. If '</w:t>
-      </w:r>
-      <w:proofErr w:type="spellStart"/>
-      <w:r>
-        <w:rPr>
-          <w:rFonts w:ascii="Consolas" w:eastAsia="Times New Roman" w:hAnsi="Consolas" w:cs="Times New Roman"/>
-          <w:color w:val="6A9955"/>
-          <w:sz w:val="21"/>
-          <w:szCs w:val="21"/>
-          <w:lang w:eastAsia="es-ES"/>
-        </w:rPr>
-        <w:t>facebook</w:t>
-      </w:r>
-      <w:proofErr w:type="spellEnd"/>
-      <w:r>
-        <w:rPr>
-          <w:rFonts w:ascii="Consolas" w:eastAsia="Times New Roman" w:hAnsi="Consolas" w:cs="Times New Roman"/>
-          <w:color w:val="6A9955"/>
-          <w:sz w:val="21"/>
-          <w:szCs w:val="21"/>
-          <w:lang w:eastAsia="es-ES"/>
-        </w:rPr>
-        <w:t xml:space="preserve">' it will </w:t>
+        <w:t xml:space="preserve"> specify which dataset to use --&gt; If 'our' it will processed our memes. If 'facebook' it will </w:t>
       </w:r>
       <w:proofErr w:type="gramStart"/>
       <w:r>
@@ -1781,29 +1498,7 @@
           <w:szCs w:val="21"/>
           <w:lang w:eastAsia="es-ES"/>
         </w:rPr>
-        <w:t xml:space="preserve"> </w:t>
-      </w:r>
-      <w:proofErr w:type="spellStart"/>
-      <w:r>
-        <w:rPr>
-          <w:rFonts w:ascii="Consolas" w:eastAsia="Times New Roman" w:hAnsi="Consolas" w:cs="Times New Roman"/>
-          <w:color w:val="6A9955"/>
-          <w:sz w:val="21"/>
-          <w:szCs w:val="21"/>
-          <w:lang w:eastAsia="es-ES"/>
-        </w:rPr>
-        <w:t>facebook</w:t>
-      </w:r>
-      <w:proofErr w:type="spellEnd"/>
-      <w:r>
-        <w:rPr>
-          <w:rFonts w:ascii="Consolas" w:eastAsia="Times New Roman" w:hAnsi="Consolas" w:cs="Times New Roman"/>
-          <w:color w:val="6A9955"/>
-          <w:sz w:val="21"/>
-          <w:szCs w:val="21"/>
-          <w:lang w:eastAsia="es-ES"/>
-        </w:rPr>
-        <w:t xml:space="preserve"> memes.</w:t>
+        <w:t xml:space="preserve"> facebook memes.</w:t>
       </w:r>
     </w:p>
     <w:p>
@@ -1838,7 +1533,6 @@
         </w:rPr>
         <w:t xml:space="preserve"> </w:t>
       </w:r>
-      <w:proofErr w:type="spellStart"/>
       <w:r>
         <w:rPr>
           <w:rFonts w:ascii="Consolas" w:eastAsia="Times New Roman" w:hAnsi="Consolas" w:cs="Times New Roman"/>
@@ -1849,7 +1543,6 @@
         </w:rPr>
         <w:t>mainGetTextAndObjectsFromImages</w:t>
       </w:r>
-      <w:proofErr w:type="spellEnd"/>
       <w:r>
         <w:rPr>
           <w:rFonts w:ascii="Consolas" w:eastAsia="Times New Roman" w:hAnsi="Consolas" w:cs="Times New Roman"/>
@@ -1887,7 +1580,7 @@
     <w:p/>
     <w:p/>
     <w:sectPr>
-      <w:footerReference w:type="default" r:id="rId7"/>
+      <w:footerReference w:type="default" r:id="rId8"/>
       <w:pgSz w:w="11906" w:h="16838"/>
       <w:pgMar w:top="1417" w:right="1701" w:bottom="1417" w:left="1701" w:header="708" w:footer="708" w:gutter="0"/>
       <w:cols w:space="708"/>
@@ -1932,6 +1625,7 @@
         <w:docPartUnique/>
       </w:docPartObj>
     </w:sdtPr>
+    <w:sdtEndPr/>
     <w:sdtContent>
       <w:p>
         <w:pPr>
@@ -2403,7 +2097,7 @@
   <w:style w:type="paragraph" w:default="1" w:styleId="Normal">
     <w:name w:val="Normal"/>
     <w:qFormat/>
-    <w:rsid w:val="00195A87"/>
+    <w:rsid w:val="00F4311A"/>
     <w:rPr>
       <w:lang w:val="en-GB"/>
     </w:rPr>

</xml_diff>